<commit_message>
revisi bab III maintance
Signed-off-by: Syifa' Ul Haq M <syifaulhaq80@gmail.com>
</commit_message>
<xml_diff>
--- a/Laporan/BAB III.docx
+++ b/Laporan/BAB III.docx
@@ -1421,6 +1421,30 @@
     </w:p>
     <w:p>
       <w:pPr>
+        <w:ind w:firstLine="720"/>
+      </w:pPr>
+      <w:r>
+        <w:t>Maintenance website adalah kegiatan pemeliharaan website yang bertujuan untuk merawat website agar tetap berada pada performa yang baik, ter</w:t>
+      </w:r>
+      <w:r>
+        <w:t>-</w:t>
+      </w:r>
+      <w:r>
+        <w:t xml:space="preserve">update, dan terhindar dari berbagai permasalahan yang dapat </w:t>
+      </w:r>
+      <w:r>
+        <w:t xml:space="preserve">merusak atau </w:t>
+      </w:r>
+      <w:r>
+        <w:t>merugikan</w:t>
+      </w:r>
+      <w:r>
+        <w:t>.</w:t>
+      </w:r>
+    </w:p>
+    <w:p>
+      <w:pPr>
+        <w:ind w:firstLine="720"/>
         <w:rPr>
           <w:i/>
           <w:iCs/>

</xml_diff>